<commit_message>
Added showing POIs during walk, and completed iteration plan 7 assessment
</commit_message>
<xml_diff>
--- a/Iteration_Plans/Iteration Plan 6.docx
+++ b/Iteration_Plans/Iteration Plan 6.docx
@@ -362,7 +362,7 @@
           </w:tcPr>
           <w:p>
             <w:r>
-              <w:t>Incomplete</w:t>
+              <w:t>Complete</w:t>
             </w:r>
           </w:p>
         </w:tc>
@@ -392,7 +392,7 @@
           </w:tcPr>
           <w:p>
             <w:r>
-              <w:t>0</w:t>
+              <w:t>6</w:t>
             </w:r>
           </w:p>
         </w:tc>
@@ -444,7 +444,7 @@
           </w:tcPr>
           <w:p>
             <w:r>
-              <w:t>Incomplete</w:t>
+              <w:t>Complete</w:t>
             </w:r>
           </w:p>
         </w:tc>
@@ -474,7 +474,7 @@
           </w:tcPr>
           <w:p>
             <w:r>
-              <w:t>0</w:t>
+              <w:t>5</w:t>
             </w:r>
           </w:p>
         </w:tc>
@@ -526,10 +526,7 @@
           </w:tcPr>
           <w:p>
             <w:r>
-              <w:t>Inc</w:t>
-            </w:r>
-            <w:r>
-              <w:t>omplete</w:t>
+              <w:t>Complete</w:t>
             </w:r>
           </w:p>
         </w:tc>
@@ -559,7 +556,7 @@
           </w:tcPr>
           <w:p>
             <w:r>
-              <w:t>0</w:t>
+              <w:t>6</w:t>
             </w:r>
           </w:p>
         </w:tc>
@@ -611,7 +608,7 @@
           </w:tcPr>
           <w:p>
             <w:r>
-              <w:t>Incomplete</w:t>
+              <w:t>Complete</w:t>
             </w:r>
           </w:p>
         </w:tc>
@@ -641,7 +638,7 @@
           </w:tcPr>
           <w:p>
             <w:r>
-              <w:t>0</w:t>
+              <w:t>2</w:t>
             </w:r>
           </w:p>
         </w:tc>
@@ -727,19 +724,31 @@
           <w:tcPr>
             <w:tcW w:w="2689" w:type="dxa"/>
           </w:tcPr>
-          <w:p/>
+          <w:p>
+            <w:r>
+              <w:t>N/A</w:t>
+            </w:r>
+          </w:p>
         </w:tc>
         <w:tc>
           <w:tcPr>
             <w:tcW w:w="1559" w:type="dxa"/>
           </w:tcPr>
-          <w:p/>
+          <w:p>
+            <w:r>
+              <w:t>N/A</w:t>
+            </w:r>
+          </w:p>
         </w:tc>
         <w:tc>
           <w:tcPr>
             <w:tcW w:w="4768" w:type="dxa"/>
           </w:tcPr>
-          <w:p/>
+          <w:p>
+            <w:r>
+              <w:t>No issues were encountered this iteration</w:t>
+            </w:r>
+          </w:p>
         </w:tc>
       </w:tr>
     </w:tbl>
@@ -781,6 +790,9 @@
             <w:pPr>
               <w:cnfStyle w:val="000000000000" w:firstRow="0" w:lastRow="0" w:firstColumn="0" w:lastColumn="0" w:oddVBand="0" w:evenVBand="0" w:oddHBand="0" w:evenHBand="0" w:firstRowFirstColumn="0" w:firstRowLastColumn="0" w:lastRowFirstColumn="0" w:lastRowLastColumn="0"/>
             </w:pPr>
+            <w:r>
+              <w:t>Entire iteration</w:t>
+            </w:r>
           </w:p>
         </w:tc>
       </w:tr>
@@ -804,6 +816,9 @@
             <w:pPr>
               <w:cnfStyle w:val="000000000000" w:firstRow="0" w:lastRow="0" w:firstColumn="0" w:lastColumn="0" w:oddVBand="0" w:evenVBand="0" w:oddHBand="0" w:evenHBand="0" w:firstRowFirstColumn="0" w:firstRowLastColumn="0" w:lastRowFirstColumn="0" w:lastRowLastColumn="0"/>
             </w:pPr>
+            <w:r>
+              <w:t>2020-05-25</w:t>
+            </w:r>
           </w:p>
         </w:tc>
       </w:tr>
@@ -827,6 +842,9 @@
             <w:pPr>
               <w:cnfStyle w:val="000000000000" w:firstRow="0" w:lastRow="0" w:firstColumn="0" w:lastColumn="0" w:oddVBand="0" w:evenVBand="0" w:oddHBand="0" w:evenHBand="0" w:firstRowFirstColumn="0" w:firstRowLastColumn="0" w:lastRowFirstColumn="0" w:lastRowLastColumn="0"/>
             </w:pPr>
+            <w:r>
+              <w:t>Tyler, Joey, Sanjay</w:t>
+            </w:r>
           </w:p>
         </w:tc>
       </w:tr>
@@ -850,6 +868,9 @@
             <w:pPr>
               <w:cnfStyle w:val="000000000000" w:firstRow="0" w:lastRow="0" w:firstColumn="0" w:lastColumn="0" w:oddVBand="0" w:evenVBand="0" w:oddHBand="0" w:evenHBand="0" w:firstRowFirstColumn="0" w:firstRowLastColumn="0" w:lastRowFirstColumn="0" w:lastRowLastColumn="0"/>
             </w:pPr>
+            <w:r>
+              <w:t>Green</w:t>
+            </w:r>
           </w:p>
         </w:tc>
       </w:tr>
@@ -857,6 +878,9 @@
     <w:p>
       <w:r>
         <w:br/>
+      </w:r>
+      <w:r>
+        <w:t>All items outlined in the iteration were completed by the end date, so the project is on schedule. Unit and integration tests were created for the app and the server, and acceptance testing was done on just the app. This concludes the LCAM phase and the semester.</w:t>
       </w:r>
     </w:p>
     <w:p/>

</xml_diff>